<commit_message>
added right padding for left portion of inventory on prep  screen, lined up purchase = right portion
</commit_message>
<xml_diff>
--- a/~Lemonade Stand Planning.docx
+++ b/~Lemonade Stand Planning.docx
@@ -1312,8 +1312,6 @@
       <w:r>
         <w:t xml:space="preserve"> don’t have a permit (because a friendly cop would just look the other way as he should) and shuts you down so you move back to the corner, etc.</w:t>
       </w:r>
-      <w:bookmarkStart w:id="0" w:name="_GoBack"/>
-      <w:bookmarkEnd w:id="0"/>
     </w:p>
     <w:p/>
     <w:p/>
@@ -1536,17 +1534,6 @@
     </w:p>
     <w:p>
       <w:r>
-        <w:t>Items to purchase</w:t>
-      </w:r>
-      <w:r>
-        <w:t xml:space="preserve"> / shopping list</w:t>
-      </w:r>
-      <w:r>
-        <w:t>??</w:t>
-      </w:r>
-    </w:p>
-    <w:p>
-      <w:r>
         <w:t>Vendor/store</w:t>
       </w:r>
       <w:r>
@@ -1915,12 +1902,12 @@
         </w:numPr>
       </w:pPr>
       <w:r>
+        <w:t># of cups purchased</w:t>
+      </w:r>
+    </w:p>
+    <w:p>
+      <w:r>
         <w:lastRenderedPageBreak/>
-        <w:t># of cups purchased</w:t>
-      </w:r>
-    </w:p>
-    <w:p>
-      <w:r>
         <w:t xml:space="preserve">User Interface </w:t>
       </w:r>
       <w:r>
@@ -2161,6 +2148,7 @@
       </w:r>
     </w:p>
     <w:p>
+      <w:bookmarkStart w:id="0" w:name="_GoBack"/>
       <w:r>
         <w:lastRenderedPageBreak/>
         <w:t>========================= USER STORIES =========================================</w:t>
@@ -2176,7 +2164,7 @@
         <w:rPr>
           <w:b/>
         </w:rPr>
-        <w:t>Out of 1</w:t>
+        <w:t>1</w:t>
       </w:r>
       <w:r>
         <w:rPr>
@@ -2190,6 +2178,20 @@
         </w:rPr>
         <w:t xml:space="preserve"> points</w:t>
       </w:r>
+      <w:r>
+        <w:rPr>
+          <w:b/>
+        </w:rPr>
+        <w:t xml:space="preserve"> </w:t>
+      </w:r>
+      <w:proofErr w:type="gramStart"/>
+      <w:r>
+        <w:rPr>
+          <w:b/>
+        </w:rPr>
+        <w:t>total</w:t>
+      </w:r>
+      <w:proofErr w:type="gramEnd"/>
     </w:p>
     <w:p>
       <w:pPr>
@@ -2356,6 +2358,7 @@
         <w:t>As a developer, I want to integrate a Weather API, so that my game has real-time weather based on a current temperature and forecast.</w:t>
       </w:r>
     </w:p>
+    <w:bookmarkEnd w:id="0"/>
     <w:p>
       <w:pPr>
         <w:rPr>

</xml_diff>